<commit_message>
Added schematic to doc.
</commit_message>
<xml_diff>
--- a/FilamentScale.docx
+++ b/FilamentScale.docx
@@ -389,6 +389,70 @@
         <w:pStyle w:val="Heading1"/>
       </w:pPr>
       <w:r>
+        <w:t>Schematic</w:t>
+      </w:r>
+    </w:p>
+    <w:p>
+      <w:r>
+        <w:rPr>
+          <w:noProof/>
+        </w:rPr>
+        <w:drawing>
+          <wp:inline distT="0" distB="0" distL="0" distR="0" wp14:anchorId="7A5F8016" wp14:editId="376C9EE5">
+            <wp:extent cx="5943600" cy="4330065"/>
+            <wp:effectExtent l="0" t="0" r="0" b="0"/>
+            <wp:docPr id="1" name="Picture 1"/>
+            <wp:cNvGraphicFramePr>
+              <a:graphicFrameLocks xmlns:a="http://schemas.openxmlformats.org/drawingml/2006/main" noChangeAspect="1"/>
+            </wp:cNvGraphicFramePr>
+            <a:graphic xmlns:a="http://schemas.openxmlformats.org/drawingml/2006/main">
+              <a:graphicData uri="http://schemas.openxmlformats.org/drawingml/2006/picture">
+                <pic:pic xmlns:pic="http://schemas.openxmlformats.org/drawingml/2006/picture">
+                  <pic:nvPicPr>
+                    <pic:cNvPr id="0" name="Picture 1"/>
+                    <pic:cNvPicPr>
+                      <a:picLocks noChangeAspect="1" noChangeArrowheads="1"/>
+                    </pic:cNvPicPr>
+                  </pic:nvPicPr>
+                  <pic:blipFill>
+                    <a:blip r:embed="rId10">
+                      <a:extLst>
+                        <a:ext uri="{28A0092B-C50C-407E-A947-70E740481C1C}">
+                          <a14:useLocalDpi xmlns:a14="http://schemas.microsoft.com/office/drawing/2010/main" val="0"/>
+                        </a:ext>
+                      </a:extLst>
+                    </a:blip>
+                    <a:srcRect/>
+                    <a:stretch>
+                      <a:fillRect/>
+                    </a:stretch>
+                  </pic:blipFill>
+                  <pic:spPr bwMode="auto">
+                    <a:xfrm>
+                      <a:off x="0" y="0"/>
+                      <a:ext cx="5943600" cy="4330065"/>
+                    </a:xfrm>
+                    <a:prstGeom prst="rect">
+                      <a:avLst/>
+                    </a:prstGeom>
+                    <a:noFill/>
+                    <a:ln>
+                      <a:noFill/>
+                    </a:ln>
+                  </pic:spPr>
+                </pic:pic>
+              </a:graphicData>
+            </a:graphic>
+          </wp:inline>
+        </w:drawing>
+      </w:r>
+    </w:p>
+    <w:p>
+      <w:pPr>
+        <w:pStyle w:val="Heading1"/>
+      </w:pPr>
+      <w:r>
+        <w:lastRenderedPageBreak/>
         <w:t>Software</w:t>
       </w:r>
     </w:p>
@@ -396,7 +460,7 @@
       <w:r>
         <w:t xml:space="preserve">The program source files are available at </w:t>
       </w:r>
-      <w:hyperlink r:id="rId10" w:history="1">
+      <w:hyperlink r:id="rId11" w:history="1">
         <w:r>
           <w:rPr>
             <w:rStyle w:val="Hyperlink"/>
@@ -596,21 +660,145 @@
         <w:pStyle w:val="Heading1"/>
       </w:pPr>
       <w:r>
+        <w:t>Menus</w:t>
+      </w:r>
+    </w:p>
+    <w:p>
+      <w:r>
+        <w:t>The menu system for setting values is entered by a long press of the push button. The dial is then rotated to move to different selections. Clicking the button selects the current choice. The current selection is indicated with a ‘*’ at the front of the line. A ‘+’ indicates that the choice switches to a new submenu. A ‘-‘returns to the previous menu. A long press can also be used to immediately return to the main screen.</w:t>
+      </w:r>
+    </w:p>
+    <w:p>
+      <w:pPr>
+        <w:pStyle w:val="Heading2"/>
+      </w:pPr>
+      <w:r>
+        <w:t>Main Menu</w:t>
+      </w:r>
+    </w:p>
+    <w:p>
+      <w:pPr>
+        <w:pStyle w:val="Heading3"/>
+      </w:pPr>
+      <w:r>
+        <w:t>Main Screen</w:t>
+      </w:r>
+    </w:p>
+    <w:p>
+      <w:r>
+        <w:t>Closes the menu system and returns to the main screen.</w:t>
+      </w:r>
+    </w:p>
+    <w:p>
+      <w:pPr>
+        <w:pStyle w:val="Heading3"/>
+      </w:pPr>
+      <w:r>
+        <w:t>Spool</w:t>
+      </w:r>
+      <w:r>
+        <w:t xml:space="preserve"> Settings</w:t>
+      </w:r>
+    </w:p>
+    <w:p>
+      <w:pPr>
+        <w:pStyle w:val="Heading4"/>
+      </w:pPr>
+      <w:r>
+        <w:t>Previous Menu</w:t>
+      </w:r>
+    </w:p>
+    <w:p>
+      <w:r>
+        <w:t>Returns to the main menu.</w:t>
+      </w:r>
+    </w:p>
+    <w:p>
+      <w:pPr>
+        <w:pStyle w:val="Heading4"/>
+      </w:pPr>
+      <w:r>
+        <w:t>Active Spool</w:t>
+      </w:r>
+    </w:p>
+    <w:p>
+      <w:r>
+        <w:t xml:space="preserve">This is used to select the currently active spool number. Different spool numbers allow for different spool weights. There is a limit of 100, which should be adequate. The active spool number is used by the main screen and by </w:t>
+      </w:r>
+      <w:r>
+        <w:t>many</w:t>
+      </w:r>
+      <w:r>
+        <w:t xml:space="preserve"> of the following commands.</w:t>
+      </w:r>
+    </w:p>
+    <w:p>
+      <w:pPr>
+        <w:pStyle w:val="Heading4"/>
+      </w:pPr>
+      <w:r>
         <w:lastRenderedPageBreak/>
-        <w:t>Menus</w:t>
-      </w:r>
-    </w:p>
-    <w:p>
-      <w:r>
-        <w:t>The menu system for setting values is entered by a long press of the push button. The dial is then rotated to move to different selections. Clicking the button selects the current choice. The current selection is indicated with a ‘*’ at the front of the line. A ‘+’ indicates that the choice switches to a new submenu. A ‘-‘returns to the previous menu. A long press can also be used to immediately return to the main screen.</w:t>
-      </w:r>
-    </w:p>
-    <w:p>
-      <w:pPr>
-        <w:pStyle w:val="Heading2"/>
-      </w:pPr>
-      <w:r>
-        <w:t>Main Menu</w:t>
+        <w:t>Spool Wt From Full</w:t>
+      </w:r>
+    </w:p>
+    <w:p>
+      <w:r>
+        <w:t>This command will ask for a full spool to be loaded. It will also ask for the weight of the filament. Using the weight of the spool and the entered weight the empty spool weight can be calculated by a simple subtraction. Remember to save the settings.</w:t>
+      </w:r>
+    </w:p>
+    <w:p>
+      <w:pPr>
+        <w:pStyle w:val="Heading4"/>
+      </w:pPr>
+      <w:r>
+        <w:t>Weigh Empty Spool</w:t>
+      </w:r>
+    </w:p>
+    <w:p>
+      <w:r>
+        <w:t xml:space="preserve">This command </w:t>
+      </w:r>
+      <w:r>
+        <w:t>will weigh an attached empty spool and use that weight directly. Remember to save the settings.</w:t>
+      </w:r>
+    </w:p>
+    <w:p>
+      <w:pPr>
+        <w:pStyle w:val="Heading4"/>
+      </w:pPr>
+      <w:r>
+        <w:t>Empty Spool Wt</w:t>
+      </w:r>
+    </w:p>
+    <w:p>
+      <w:r>
+        <w:t>This command shows the spool weight and allows a new value to be manually entered.</w:t>
+      </w:r>
+    </w:p>
+    <w:p>
+      <w:pPr>
+        <w:pStyle w:val="Heading4"/>
+      </w:pPr>
+      <w:r>
+        <w:t>Full Spool Weight</w:t>
+      </w:r>
+    </w:p>
+    <w:p>
+      <w:r>
+        <w:t>This command allows the filament weight for a full spool, typically 1kg, to be entered. This value is used on the main screen to calculate the % filament remaining on the spool.</w:t>
+      </w:r>
+    </w:p>
+    <w:p>
+      <w:pPr>
+        <w:pStyle w:val="Heading4"/>
+      </w:pPr>
+      <w:r>
+        <w:t>Save Settings</w:t>
+      </w:r>
+    </w:p>
+    <w:p>
+      <w:r>
+        <w:t>Use this command to save the settings to the EEPROM so they will be loaded when the system is booted. It should be used any time any values are changed.</w:t>
       </w:r>
     </w:p>
     <w:p>
@@ -618,23 +806,7 @@
         <w:pStyle w:val="Heading3"/>
       </w:pPr>
       <w:r>
-        <w:t>Main Screen</w:t>
-      </w:r>
-    </w:p>
-    <w:p>
-      <w:r>
-        <w:t>Closes the menu system and returns to the main screen.</w:t>
-      </w:r>
-    </w:p>
-    <w:p>
-      <w:pPr>
-        <w:pStyle w:val="Heading3"/>
-      </w:pPr>
-      <w:r>
-        <w:t>Spool</w:t>
-      </w:r>
-      <w:r>
-        <w:t xml:space="preserve"> Settings</w:t>
+        <w:t>Scale Settings</w:t>
       </w:r>
     </w:p>
     <w:p>
@@ -647,7 +819,7 @@
     </w:p>
     <w:p>
       <w:r>
-        <w:t>Returns to the main menu.</w:t>
+        <w:t>This returns to the previous menu.</w:t>
       </w:r>
     </w:p>
     <w:p>
@@ -655,18 +827,12 @@
         <w:pStyle w:val="Heading4"/>
       </w:pPr>
       <w:r>
-        <w:t>Active Spool</w:t>
-      </w:r>
-    </w:p>
-    <w:p>
-      <w:r>
-        <w:t xml:space="preserve">This is used to select the currently active spool number. Different spool numbers allow for different spool weights. There is a limit of 100, which should be adequate. The active spool number is used by the main screen and by </w:t>
-      </w:r>
-      <w:r>
-        <w:t>many</w:t>
-      </w:r>
-      <w:r>
-        <w:t xml:space="preserve"> of the following commands.</w:t>
+        <w:t>Tare (reset zero)</w:t>
+      </w:r>
+    </w:p>
+    <w:p>
+      <w:r>
+        <w:t>This will ask for the spool to be removed so that the scale zero point can be set. For the best accuracy the spool nut should be attached in the same position as when a spool is on the scale.</w:t>
       </w:r>
     </w:p>
     <w:p>
@@ -674,109 +840,6 @@
         <w:pStyle w:val="Heading4"/>
       </w:pPr>
       <w:r>
-        <w:t>Spool Wt From Full</w:t>
-      </w:r>
-    </w:p>
-    <w:p>
-      <w:r>
-        <w:t>This command will ask for a full spool to be loaded. It will also ask for the weight of the filament. Using the weight of the spool and the entered weight the empty spool weight can be calculated by a simple subtraction. Remember to save the settings.</w:t>
-      </w:r>
-    </w:p>
-    <w:p>
-      <w:pPr>
-        <w:pStyle w:val="Heading4"/>
-      </w:pPr>
-      <w:r>
-        <w:t>Weigh Empty Spool</w:t>
-      </w:r>
-    </w:p>
-    <w:p>
-      <w:r>
-        <w:t xml:space="preserve">This command </w:t>
-      </w:r>
-      <w:r>
-        <w:t>will weigh an attached empty spool and use that weight directly. Remember to save the settings.</w:t>
-      </w:r>
-    </w:p>
-    <w:p>
-      <w:pPr>
-        <w:pStyle w:val="Heading4"/>
-      </w:pPr>
-      <w:r>
-        <w:t>Empty Spool Wt</w:t>
-      </w:r>
-    </w:p>
-    <w:p>
-      <w:r>
-        <w:t>This command shows the spool weight and allows a new value to be manually entered.</w:t>
-      </w:r>
-    </w:p>
-    <w:p>
-      <w:pPr>
-        <w:pStyle w:val="Heading4"/>
-      </w:pPr>
-      <w:r>
-        <w:t>Full Spool Weight</w:t>
-      </w:r>
-    </w:p>
-    <w:p>
-      <w:r>
-        <w:t>This command allows the filament weight for a full spool, typically 1kg, to be entered. This value is used on the main screen to calculate the % filament remaining on the spool.</w:t>
-      </w:r>
-    </w:p>
-    <w:p>
-      <w:pPr>
-        <w:pStyle w:val="Heading4"/>
-      </w:pPr>
-      <w:r>
-        <w:t>Save Settings</w:t>
-      </w:r>
-    </w:p>
-    <w:p>
-      <w:r>
-        <w:t>Use this command to save the settings to the EEPROM so they will be loaded when the system is booted. It should be used any time any values are changed.</w:t>
-      </w:r>
-    </w:p>
-    <w:p>
-      <w:pPr>
-        <w:pStyle w:val="Heading3"/>
-      </w:pPr>
-      <w:r>
-        <w:t>Scale Settings</w:t>
-      </w:r>
-    </w:p>
-    <w:p>
-      <w:pPr>
-        <w:pStyle w:val="Heading4"/>
-      </w:pPr>
-      <w:r>
-        <w:t>Previous Menu</w:t>
-      </w:r>
-    </w:p>
-    <w:p>
-      <w:r>
-        <w:t>This returns to the previous menu.</w:t>
-      </w:r>
-    </w:p>
-    <w:p>
-      <w:pPr>
-        <w:pStyle w:val="Heading4"/>
-      </w:pPr>
-      <w:r>
-        <w:t>Tare (reset zero)</w:t>
-      </w:r>
-    </w:p>
-    <w:p>
-      <w:r>
-        <w:t>This will ask for the spool to be removed so that the scale zero point can be set. For the best accuracy the spool nut should be attached in the same position as when a spool is on the scale.</w:t>
-      </w:r>
-    </w:p>
-    <w:p>
-      <w:pPr>
-        <w:pStyle w:val="Heading4"/>
-      </w:pPr>
-      <w:r>
-        <w:lastRenderedPageBreak/>
         <w:t>Calibrate Weight</w:t>
       </w:r>
     </w:p>
@@ -876,7 +939,7 @@
       </w:r>
     </w:p>
     <w:sectPr>
-      <w:footerReference w:type="default" r:id="rId11"/>
+      <w:footerReference w:type="default" r:id="rId12"/>
       <w:pgSz w:w="12240" w:h="15840"/>
       <w:pgMar w:top="1440" w:right="1440" w:bottom="1440" w:left="1440" w:header="720" w:footer="720" w:gutter="0"/>
       <w:cols w:space="720"/>

</xml_diff>

<commit_message>
Minor clarfications in the docx file.
</commit_message>
<xml_diff>
--- a/FilamentScale.docx
+++ b/FilamentScale.docx
@@ -1,6 +1,6 @@
 
 <file path=word/document.xml><?xml version="1.0" encoding="utf-8"?>
-<w:document xmlns:wpc="http://schemas.microsoft.com/office/word/2010/wordprocessingCanvas" xmlns:cx="http://schemas.microsoft.com/office/drawing/2014/chartex" xmlns:cx1="http://schemas.microsoft.com/office/drawing/2015/9/8/chartex" xmlns:cx2="http://schemas.microsoft.com/office/drawing/2015/10/21/chartex" xmlns:cx3="http://schemas.microsoft.com/office/drawing/2016/5/9/chartex" xmlns:cx4="http://schemas.microsoft.com/office/drawing/2016/5/10/chartex" xmlns:cx5="http://schemas.microsoft.com/office/drawing/2016/5/11/chartex" xmlns:cx6="http://schemas.microsoft.com/office/drawing/2016/5/12/chartex" xmlns:cx7="http://schemas.microsoft.com/office/drawing/2016/5/13/chartex" xmlns:cx8="http://schemas.microsoft.com/office/drawing/2016/5/14/chartex" xmlns:mc="http://schemas.openxmlformats.org/markup-compatibility/2006" xmlns:aink="http://schemas.microsoft.com/office/drawing/2016/ink" xmlns:am3d="http://schemas.microsoft.com/office/drawing/2017/model3d" xmlns:o="urn:schemas-microsoft-com:office:office" xmlns:r="http://schemas.openxmlformats.org/officeDocument/2006/relationships" xmlns:m="http://schemas.openxmlformats.org/officeDocument/2006/math" xmlns:v="urn:schemas-microsoft-com:vml" xmlns:wp14="http://schemas.microsoft.com/office/word/2010/wordprocessingDrawing" xmlns:wp="http://schemas.openxmlformats.org/drawingml/2006/wordprocessingDrawing" xmlns:w10="urn:schemas-microsoft-com:office:word" xmlns:w="http://schemas.openxmlformats.org/wordprocessingml/2006/main" xmlns:w14="http://schemas.microsoft.com/office/word/2010/wordml" xmlns:w15="http://schemas.microsoft.com/office/word/2012/wordml" xmlns:w16cex="http://schemas.microsoft.com/office/word/2018/wordml/cex" xmlns:w16cid="http://schemas.microsoft.com/office/word/2016/wordml/cid" xmlns:w16="http://schemas.microsoft.com/office/word/2018/wordml" xmlns:w16sdtdh="http://schemas.microsoft.com/office/word/2020/wordml/sdtdatahash" xmlns:w16se="http://schemas.microsoft.com/office/word/2015/wordml/symex" xmlns:wpg="http://schemas.microsoft.com/office/word/2010/wordprocessingGroup" xmlns:wpi="http://schemas.microsoft.com/office/word/2010/wordprocessingInk" xmlns:wne="http://schemas.microsoft.com/office/word/2006/wordml" xmlns:wps="http://schemas.microsoft.com/office/word/2010/wordprocessingShape" mc:Ignorable="w14 w15 w16se w16cid w16 w16cex w16sdtdh wp14">
+<w:document xmlns:wpc="http://schemas.microsoft.com/office/word/2010/wordprocessingCanvas" xmlns:cx="http://schemas.microsoft.com/office/drawing/2014/chartex" xmlns:cx1="http://schemas.microsoft.com/office/drawing/2015/9/8/chartex" xmlns:cx2="http://schemas.microsoft.com/office/drawing/2015/10/21/chartex" xmlns:cx3="http://schemas.microsoft.com/office/drawing/2016/5/9/chartex" xmlns:cx4="http://schemas.microsoft.com/office/drawing/2016/5/10/chartex" xmlns:cx5="http://schemas.microsoft.com/office/drawing/2016/5/11/chartex" xmlns:cx6="http://schemas.microsoft.com/office/drawing/2016/5/12/chartex" xmlns:cx7="http://schemas.microsoft.com/office/drawing/2016/5/13/chartex" xmlns:cx8="http://schemas.microsoft.com/office/drawing/2016/5/14/chartex" xmlns:mc="http://schemas.openxmlformats.org/markup-compatibility/2006" xmlns:aink="http://schemas.microsoft.com/office/drawing/2016/ink" xmlns:am3d="http://schemas.microsoft.com/office/drawing/2017/model3d" xmlns:o="urn:schemas-microsoft-com:office:office" xmlns:oel="http://schemas.microsoft.com/office/2019/extlst" xmlns:r="http://schemas.openxmlformats.org/officeDocument/2006/relationships" xmlns:m="http://schemas.openxmlformats.org/officeDocument/2006/math" xmlns:v="urn:schemas-microsoft-com:vml" xmlns:wp14="http://schemas.microsoft.com/office/word/2010/wordprocessingDrawing" xmlns:wp="http://schemas.openxmlformats.org/drawingml/2006/wordprocessingDrawing" xmlns:w10="urn:schemas-microsoft-com:office:word" xmlns:w="http://schemas.openxmlformats.org/wordprocessingml/2006/main" xmlns:w14="http://schemas.microsoft.com/office/word/2010/wordml" xmlns:w15="http://schemas.microsoft.com/office/word/2012/wordml" xmlns:w16cex="http://schemas.microsoft.com/office/word/2018/wordml/cex" xmlns:w16cid="http://schemas.microsoft.com/office/word/2016/wordml/cid" xmlns:w16="http://schemas.microsoft.com/office/word/2018/wordml" xmlns:w16sdtdh="http://schemas.microsoft.com/office/word/2020/wordml/sdtdatahash" xmlns:w16se="http://schemas.microsoft.com/office/word/2015/wordml/symex" xmlns:wpg="http://schemas.microsoft.com/office/word/2010/wordprocessingGroup" xmlns:wpi="http://schemas.microsoft.com/office/word/2010/wordprocessingInk" xmlns:wne="http://schemas.microsoft.com/office/word/2006/wordml" xmlns:wps="http://schemas.microsoft.com/office/word/2010/wordprocessingShape" mc:Ignorable="w14 w15 w16se w16cid w16 w16cex w16sdtdh wp14">
   <w:body>
     <w:p>
       <w:pPr>
@@ -247,15 +247,7 @@
     </w:p>
     <w:p>
       <w:r>
-        <w:t xml:space="preserve">The mount has been designed to attach to </w:t>
-      </w:r>
-      <w:proofErr w:type="spellStart"/>
-      <w:r>
-        <w:t>Creality</w:t>
-      </w:r>
-      <w:proofErr w:type="spellEnd"/>
-      <w:r>
-        <w:t xml:space="preserve"> type filament spool holders. It will work with many others as well. Special mounts may be designed in the future if the need arises. The mount is designed so it can be rotated for the proper scale measuring direction, vertical, horizontal, or anything in between.</w:t>
+        <w:t>The mount has been designed to attach to Creality type filament spool holders. It will work with many others as well. Special mounts may be designed in the future if the need arises. The mount is designed so it can be rotated for the proper scale measuring direction, vertical, horizontal, or anything in between.</w:t>
       </w:r>
     </w:p>
     <w:p>
@@ -518,6 +510,12 @@
       <w:r>
         <w:t xml:space="preserve"> .</w:t>
       </w:r>
+      <w:r>
+        <w:t xml:space="preserve"> The Fusion360 3D file is also</w:t>
+      </w:r>
+      <w:r>
+        <w:t xml:space="preserve"> there.</w:t>
+      </w:r>
     </w:p>
     <w:p>
       <w:pPr>
@@ -529,15 +527,22 @@
     </w:p>
     <w:p>
       <w:r>
-        <w:t xml:space="preserve">I used Microsoft Visual Studio with the Visual Micro add-in. However, it is not required, the code should compile </w:t>
-      </w:r>
-      <w:proofErr w:type="gramStart"/>
-      <w:r>
-        <w:t>just fine</w:t>
-      </w:r>
-      <w:proofErr w:type="gramEnd"/>
-      <w:r>
-        <w:t xml:space="preserve"> using the Arduino IDE. Microsoft Visual Code should also work.</w:t>
+        <w:t>I used Microsoft Visual Studio with the Visual Micro add-in. However, it is not required, the code should compile just fine using the Arduino IDE.</w:t>
+      </w:r>
+      <w:r>
+        <w:t xml:space="preserve"> Make sure the IDE is configured for the TTGO T-Display so the correct</w:t>
+      </w:r>
+      <w:r>
+        <w:t xml:space="preserve"> ESP32</w:t>
+      </w:r>
+      <w:r>
+        <w:t xml:space="preserve"> libraries will be used.</w:t>
+      </w:r>
+      <w:r>
+        <w:t xml:space="preserve"> Microsoft Visual Code should also work</w:t>
+      </w:r>
+      <w:r>
+        <w:t>, but I haven’t tried it.</w:t>
       </w:r>
     </w:p>
     <w:p>
@@ -804,6 +809,7 @@
         <w:pStyle w:val="Heading4"/>
       </w:pPr>
       <w:r>
+        <w:lastRenderedPageBreak/>
         <w:t>Active Spool</w:t>
       </w:r>
     </w:p>
@@ -823,7 +829,6 @@
         <w:pStyle w:val="Heading4"/>
       </w:pPr>
       <w:r>
-        <w:lastRenderedPageBreak/>
         <w:t xml:space="preserve">Spool </w:t>
       </w:r>
       <w:proofErr w:type="spellStart"/>
@@ -939,15 +944,7 @@
     </w:p>
     <w:p>
       <w:r>
-        <w:t xml:space="preserve">This will ask for the spool to be removed so that the scale zero point can be set. For the best </w:t>
-      </w:r>
-      <w:proofErr w:type="gramStart"/>
-      <w:r>
-        <w:t>accuracy</w:t>
-      </w:r>
-      <w:proofErr w:type="gramEnd"/>
-      <w:r>
-        <w:t xml:space="preserve"> the spool nut should be attached in the same position as when a spool is on the scale.</w:t>
+        <w:t>This will ask for the spool to be removed so that the scale zero point can be set. For the best accuracy the spool nut should be attached in the same position as when a spool is on the scale.</w:t>
       </w:r>
     </w:p>
     <w:p>
@@ -963,12 +960,10 @@
         <w:t xml:space="preserve">This procedure is used to calibrate the scale. It will first be </w:t>
       </w:r>
       <w:proofErr w:type="spellStart"/>
-      <w:proofErr w:type="gramStart"/>
       <w:r>
         <w:t>tare’d</w:t>
       </w:r>
       <w:proofErr w:type="spellEnd"/>
-      <w:proofErr w:type="gramEnd"/>
       <w:r>
         <w:t xml:space="preserve"> to get the correct zero point. It will then ask for a spool of a given weight. This weight should be measured on another scale and the value in grams is entered when prompted. Make sure that the spool nut is always screwed onto the proper position. The settings should be </w:t>
       </w:r>
@@ -1051,6 +1046,7 @@
         </w:numPr>
       </w:pPr>
       <w:r>
+        <w:lastRenderedPageBreak/>
         <w:t>Active spool number</w:t>
       </w:r>
     </w:p>
@@ -1091,7 +1087,7 @@
 </file>
 
 <file path=word/endnotes.xml><?xml version="1.0" encoding="utf-8"?>
-<w:endnotes xmlns:wpc="http://schemas.microsoft.com/office/word/2010/wordprocessingCanvas" xmlns:cx="http://schemas.microsoft.com/office/drawing/2014/chartex" xmlns:cx1="http://schemas.microsoft.com/office/drawing/2015/9/8/chartex" xmlns:cx2="http://schemas.microsoft.com/office/drawing/2015/10/21/chartex" xmlns:cx3="http://schemas.microsoft.com/office/drawing/2016/5/9/chartex" xmlns:cx4="http://schemas.microsoft.com/office/drawing/2016/5/10/chartex" xmlns:cx5="http://schemas.microsoft.com/office/drawing/2016/5/11/chartex" xmlns:cx6="http://schemas.microsoft.com/office/drawing/2016/5/12/chartex" xmlns:cx7="http://schemas.microsoft.com/office/drawing/2016/5/13/chartex" xmlns:cx8="http://schemas.microsoft.com/office/drawing/2016/5/14/chartex" xmlns:mc="http://schemas.openxmlformats.org/markup-compatibility/2006" xmlns:aink="http://schemas.microsoft.com/office/drawing/2016/ink" xmlns:am3d="http://schemas.microsoft.com/office/drawing/2017/model3d" xmlns:o="urn:schemas-microsoft-com:office:office" xmlns:r="http://schemas.openxmlformats.org/officeDocument/2006/relationships" xmlns:m="http://schemas.openxmlformats.org/officeDocument/2006/math" xmlns:v="urn:schemas-microsoft-com:vml" xmlns:wp14="http://schemas.microsoft.com/office/word/2010/wordprocessingDrawing" xmlns:wp="http://schemas.openxmlformats.org/drawingml/2006/wordprocessingDrawing" xmlns:w10="urn:schemas-microsoft-com:office:word" xmlns:w="http://schemas.openxmlformats.org/wordprocessingml/2006/main" xmlns:w14="http://schemas.microsoft.com/office/word/2010/wordml" xmlns:w15="http://schemas.microsoft.com/office/word/2012/wordml" xmlns:w16cex="http://schemas.microsoft.com/office/word/2018/wordml/cex" xmlns:w16cid="http://schemas.microsoft.com/office/word/2016/wordml/cid" xmlns:w16="http://schemas.microsoft.com/office/word/2018/wordml" xmlns:w16sdtdh="http://schemas.microsoft.com/office/word/2020/wordml/sdtdatahash" xmlns:w16se="http://schemas.microsoft.com/office/word/2015/wordml/symex" xmlns:wpg="http://schemas.microsoft.com/office/word/2010/wordprocessingGroup" xmlns:wpi="http://schemas.microsoft.com/office/word/2010/wordprocessingInk" xmlns:wne="http://schemas.microsoft.com/office/word/2006/wordml" xmlns:wps="http://schemas.microsoft.com/office/word/2010/wordprocessingShape" mc:Ignorable="w14 w15 w16se w16cid w16 w16cex w16sdtdh wp14">
+<w:endnotes xmlns:wpc="http://schemas.microsoft.com/office/word/2010/wordprocessingCanvas" xmlns:cx="http://schemas.microsoft.com/office/drawing/2014/chartex" xmlns:cx1="http://schemas.microsoft.com/office/drawing/2015/9/8/chartex" xmlns:cx2="http://schemas.microsoft.com/office/drawing/2015/10/21/chartex" xmlns:cx3="http://schemas.microsoft.com/office/drawing/2016/5/9/chartex" xmlns:cx4="http://schemas.microsoft.com/office/drawing/2016/5/10/chartex" xmlns:cx5="http://schemas.microsoft.com/office/drawing/2016/5/11/chartex" xmlns:cx6="http://schemas.microsoft.com/office/drawing/2016/5/12/chartex" xmlns:cx7="http://schemas.microsoft.com/office/drawing/2016/5/13/chartex" xmlns:cx8="http://schemas.microsoft.com/office/drawing/2016/5/14/chartex" xmlns:mc="http://schemas.openxmlformats.org/markup-compatibility/2006" xmlns:aink="http://schemas.microsoft.com/office/drawing/2016/ink" xmlns:am3d="http://schemas.microsoft.com/office/drawing/2017/model3d" xmlns:o="urn:schemas-microsoft-com:office:office" xmlns:oel="http://schemas.microsoft.com/office/2019/extlst" xmlns:r="http://schemas.openxmlformats.org/officeDocument/2006/relationships" xmlns:m="http://schemas.openxmlformats.org/officeDocument/2006/math" xmlns:v="urn:schemas-microsoft-com:vml" xmlns:wp14="http://schemas.microsoft.com/office/word/2010/wordprocessingDrawing" xmlns:wp="http://schemas.openxmlformats.org/drawingml/2006/wordprocessingDrawing" xmlns:w10="urn:schemas-microsoft-com:office:word" xmlns:w="http://schemas.openxmlformats.org/wordprocessingml/2006/main" xmlns:w14="http://schemas.microsoft.com/office/word/2010/wordml" xmlns:w15="http://schemas.microsoft.com/office/word/2012/wordml" xmlns:w16cex="http://schemas.microsoft.com/office/word/2018/wordml/cex" xmlns:w16cid="http://schemas.microsoft.com/office/word/2016/wordml/cid" xmlns:w16="http://schemas.microsoft.com/office/word/2018/wordml" xmlns:w16sdtdh="http://schemas.microsoft.com/office/word/2020/wordml/sdtdatahash" xmlns:w16se="http://schemas.microsoft.com/office/word/2015/wordml/symex" xmlns:wpg="http://schemas.microsoft.com/office/word/2010/wordprocessingGroup" xmlns:wpi="http://schemas.microsoft.com/office/word/2010/wordprocessingInk" xmlns:wne="http://schemas.microsoft.com/office/word/2006/wordml" xmlns:wps="http://schemas.microsoft.com/office/word/2010/wordprocessingShape" mc:Ignorable="w14 w15 w16se w16cid w16 w16cex w16sdtdh wp14">
   <w:endnote w:type="separator" w:id="-1">
     <w:p>
       <w:pPr>
@@ -1116,7 +1112,7 @@
 </file>
 
 <file path=word/footer1.xml><?xml version="1.0" encoding="utf-8"?>
-<w:ftr xmlns:wpc="http://schemas.microsoft.com/office/word/2010/wordprocessingCanvas" xmlns:cx="http://schemas.microsoft.com/office/drawing/2014/chartex" xmlns:cx1="http://schemas.microsoft.com/office/drawing/2015/9/8/chartex" xmlns:cx2="http://schemas.microsoft.com/office/drawing/2015/10/21/chartex" xmlns:cx3="http://schemas.microsoft.com/office/drawing/2016/5/9/chartex" xmlns:cx4="http://schemas.microsoft.com/office/drawing/2016/5/10/chartex" xmlns:cx5="http://schemas.microsoft.com/office/drawing/2016/5/11/chartex" xmlns:cx6="http://schemas.microsoft.com/office/drawing/2016/5/12/chartex" xmlns:cx7="http://schemas.microsoft.com/office/drawing/2016/5/13/chartex" xmlns:cx8="http://schemas.microsoft.com/office/drawing/2016/5/14/chartex" xmlns:mc="http://schemas.openxmlformats.org/markup-compatibility/2006" xmlns:aink="http://schemas.microsoft.com/office/drawing/2016/ink" xmlns:am3d="http://schemas.microsoft.com/office/drawing/2017/model3d" xmlns:o="urn:schemas-microsoft-com:office:office" xmlns:r="http://schemas.openxmlformats.org/officeDocument/2006/relationships" xmlns:m="http://schemas.openxmlformats.org/officeDocument/2006/math" xmlns:v="urn:schemas-microsoft-com:vml" xmlns:wp14="http://schemas.microsoft.com/office/word/2010/wordprocessingDrawing" xmlns:wp="http://schemas.openxmlformats.org/drawingml/2006/wordprocessingDrawing" xmlns:w10="urn:schemas-microsoft-com:office:word" xmlns:w="http://schemas.openxmlformats.org/wordprocessingml/2006/main" xmlns:w14="http://schemas.microsoft.com/office/word/2010/wordml" xmlns:w15="http://schemas.microsoft.com/office/word/2012/wordml" xmlns:w16cex="http://schemas.microsoft.com/office/word/2018/wordml/cex" xmlns:w16cid="http://schemas.microsoft.com/office/word/2016/wordml/cid" xmlns:w16="http://schemas.microsoft.com/office/word/2018/wordml" xmlns:w16sdtdh="http://schemas.microsoft.com/office/word/2020/wordml/sdtdatahash" xmlns:w16se="http://schemas.microsoft.com/office/word/2015/wordml/symex" xmlns:wpg="http://schemas.microsoft.com/office/word/2010/wordprocessingGroup" xmlns:wpi="http://schemas.microsoft.com/office/word/2010/wordprocessingInk" xmlns:wne="http://schemas.microsoft.com/office/word/2006/wordml" xmlns:wps="http://schemas.microsoft.com/office/word/2010/wordprocessingShape" mc:Ignorable="w14 w15 w16se w16cid w16 w16cex w16sdtdh wp14">
+<w:ftr xmlns:wpc="http://schemas.microsoft.com/office/word/2010/wordprocessingCanvas" xmlns:cx="http://schemas.microsoft.com/office/drawing/2014/chartex" xmlns:cx1="http://schemas.microsoft.com/office/drawing/2015/9/8/chartex" xmlns:cx2="http://schemas.microsoft.com/office/drawing/2015/10/21/chartex" xmlns:cx3="http://schemas.microsoft.com/office/drawing/2016/5/9/chartex" xmlns:cx4="http://schemas.microsoft.com/office/drawing/2016/5/10/chartex" xmlns:cx5="http://schemas.microsoft.com/office/drawing/2016/5/11/chartex" xmlns:cx6="http://schemas.microsoft.com/office/drawing/2016/5/12/chartex" xmlns:cx7="http://schemas.microsoft.com/office/drawing/2016/5/13/chartex" xmlns:cx8="http://schemas.microsoft.com/office/drawing/2016/5/14/chartex" xmlns:mc="http://schemas.openxmlformats.org/markup-compatibility/2006" xmlns:aink="http://schemas.microsoft.com/office/drawing/2016/ink" xmlns:am3d="http://schemas.microsoft.com/office/drawing/2017/model3d" xmlns:o="urn:schemas-microsoft-com:office:office" xmlns:oel="http://schemas.microsoft.com/office/2019/extlst" xmlns:r="http://schemas.openxmlformats.org/officeDocument/2006/relationships" xmlns:m="http://schemas.openxmlformats.org/officeDocument/2006/math" xmlns:v="urn:schemas-microsoft-com:vml" xmlns:wp14="http://schemas.microsoft.com/office/word/2010/wordprocessingDrawing" xmlns:wp="http://schemas.openxmlformats.org/drawingml/2006/wordprocessingDrawing" xmlns:w10="urn:schemas-microsoft-com:office:word" xmlns:w="http://schemas.openxmlformats.org/wordprocessingml/2006/main" xmlns:w14="http://schemas.microsoft.com/office/word/2010/wordml" xmlns:w15="http://schemas.microsoft.com/office/word/2012/wordml" xmlns:w16cex="http://schemas.microsoft.com/office/word/2018/wordml/cex" xmlns:w16cid="http://schemas.microsoft.com/office/word/2016/wordml/cid" xmlns:w16="http://schemas.microsoft.com/office/word/2018/wordml" xmlns:w16sdtdh="http://schemas.microsoft.com/office/word/2020/wordml/sdtdatahash" xmlns:w16se="http://schemas.microsoft.com/office/word/2015/wordml/symex" xmlns:wpg="http://schemas.microsoft.com/office/word/2010/wordprocessingGroup" xmlns:wpi="http://schemas.microsoft.com/office/word/2010/wordprocessingInk" xmlns:wne="http://schemas.microsoft.com/office/word/2006/wordml" xmlns:wps="http://schemas.microsoft.com/office/word/2010/wordprocessingShape" mc:Ignorable="w14 w15 w16se w16cid w16 w16cex w16sdtdh wp14">
   <w:sdt>
     <w:sdtPr>
       <w:id w:val="-1878688120"/>
@@ -1168,7 +1164,7 @@
 </file>
 
 <file path=word/footnotes.xml><?xml version="1.0" encoding="utf-8"?>
-<w:footnotes xmlns:wpc="http://schemas.microsoft.com/office/word/2010/wordprocessingCanvas" xmlns:cx="http://schemas.microsoft.com/office/drawing/2014/chartex" xmlns:cx1="http://schemas.microsoft.com/office/drawing/2015/9/8/chartex" xmlns:cx2="http://schemas.microsoft.com/office/drawing/2015/10/21/chartex" xmlns:cx3="http://schemas.microsoft.com/office/drawing/2016/5/9/chartex" xmlns:cx4="http://schemas.microsoft.com/office/drawing/2016/5/10/chartex" xmlns:cx5="http://schemas.microsoft.com/office/drawing/2016/5/11/chartex" xmlns:cx6="http://schemas.microsoft.com/office/drawing/2016/5/12/chartex" xmlns:cx7="http://schemas.microsoft.com/office/drawing/2016/5/13/chartex" xmlns:cx8="http://schemas.microsoft.com/office/drawing/2016/5/14/chartex" xmlns:mc="http://schemas.openxmlformats.org/markup-compatibility/2006" xmlns:aink="http://schemas.microsoft.com/office/drawing/2016/ink" xmlns:am3d="http://schemas.microsoft.com/office/drawing/2017/model3d" xmlns:o="urn:schemas-microsoft-com:office:office" xmlns:r="http://schemas.openxmlformats.org/officeDocument/2006/relationships" xmlns:m="http://schemas.openxmlformats.org/officeDocument/2006/math" xmlns:v="urn:schemas-microsoft-com:vml" xmlns:wp14="http://schemas.microsoft.com/office/word/2010/wordprocessingDrawing" xmlns:wp="http://schemas.openxmlformats.org/drawingml/2006/wordprocessingDrawing" xmlns:w10="urn:schemas-microsoft-com:office:word" xmlns:w="http://schemas.openxmlformats.org/wordprocessingml/2006/main" xmlns:w14="http://schemas.microsoft.com/office/word/2010/wordml" xmlns:w15="http://schemas.microsoft.com/office/word/2012/wordml" xmlns:w16cex="http://schemas.microsoft.com/office/word/2018/wordml/cex" xmlns:w16cid="http://schemas.microsoft.com/office/word/2016/wordml/cid" xmlns:w16="http://schemas.microsoft.com/office/word/2018/wordml" xmlns:w16sdtdh="http://schemas.microsoft.com/office/word/2020/wordml/sdtdatahash" xmlns:w16se="http://schemas.microsoft.com/office/word/2015/wordml/symex" xmlns:wpg="http://schemas.microsoft.com/office/word/2010/wordprocessingGroup" xmlns:wpi="http://schemas.microsoft.com/office/word/2010/wordprocessingInk" xmlns:wne="http://schemas.microsoft.com/office/word/2006/wordml" xmlns:wps="http://schemas.microsoft.com/office/word/2010/wordprocessingShape" mc:Ignorable="w14 w15 w16se w16cid w16 w16cex w16sdtdh wp14">
+<w:footnotes xmlns:wpc="http://schemas.microsoft.com/office/word/2010/wordprocessingCanvas" xmlns:cx="http://schemas.microsoft.com/office/drawing/2014/chartex" xmlns:cx1="http://schemas.microsoft.com/office/drawing/2015/9/8/chartex" xmlns:cx2="http://schemas.microsoft.com/office/drawing/2015/10/21/chartex" xmlns:cx3="http://schemas.microsoft.com/office/drawing/2016/5/9/chartex" xmlns:cx4="http://schemas.microsoft.com/office/drawing/2016/5/10/chartex" xmlns:cx5="http://schemas.microsoft.com/office/drawing/2016/5/11/chartex" xmlns:cx6="http://schemas.microsoft.com/office/drawing/2016/5/12/chartex" xmlns:cx7="http://schemas.microsoft.com/office/drawing/2016/5/13/chartex" xmlns:cx8="http://schemas.microsoft.com/office/drawing/2016/5/14/chartex" xmlns:mc="http://schemas.openxmlformats.org/markup-compatibility/2006" xmlns:aink="http://schemas.microsoft.com/office/drawing/2016/ink" xmlns:am3d="http://schemas.microsoft.com/office/drawing/2017/model3d" xmlns:o="urn:schemas-microsoft-com:office:office" xmlns:oel="http://schemas.microsoft.com/office/2019/extlst" xmlns:r="http://schemas.openxmlformats.org/officeDocument/2006/relationships" xmlns:m="http://schemas.openxmlformats.org/officeDocument/2006/math" xmlns:v="urn:schemas-microsoft-com:vml" xmlns:wp14="http://schemas.microsoft.com/office/word/2010/wordprocessingDrawing" xmlns:wp="http://schemas.openxmlformats.org/drawingml/2006/wordprocessingDrawing" xmlns:w10="urn:schemas-microsoft-com:office:word" xmlns:w="http://schemas.openxmlformats.org/wordprocessingml/2006/main" xmlns:w14="http://schemas.microsoft.com/office/word/2010/wordml" xmlns:w15="http://schemas.microsoft.com/office/word/2012/wordml" xmlns:w16cex="http://schemas.microsoft.com/office/word/2018/wordml/cex" xmlns:w16cid="http://schemas.microsoft.com/office/word/2016/wordml/cid" xmlns:w16="http://schemas.microsoft.com/office/word/2018/wordml" xmlns:w16sdtdh="http://schemas.microsoft.com/office/word/2020/wordml/sdtdatahash" xmlns:w16se="http://schemas.microsoft.com/office/word/2015/wordml/symex" xmlns:wpg="http://schemas.microsoft.com/office/word/2010/wordprocessingGroup" xmlns:wpi="http://schemas.microsoft.com/office/word/2010/wordprocessingInk" xmlns:wne="http://schemas.microsoft.com/office/word/2006/wordml" xmlns:wps="http://schemas.microsoft.com/office/word/2010/wordprocessingShape" mc:Ignorable="w14 w15 w16se w16cid w16 w16cex w16sdtdh wp14">
   <w:footnote w:type="separator" w:id="-1">
     <w:p>
       <w:pPr>
@@ -1201,23 +1197,27 @@
         <w:footnoteRef/>
       </w:r>
       <w:r>
-        <w:t xml:space="preserve"> The length </w:t>
+        <w:t xml:space="preserve"> The length use</w:t>
+      </w:r>
+      <w:r>
+        <w:t>s</w:t>
+      </w:r>
+      <w:r>
+        <w:t xml:space="preserve"> a value that can modified in the menu system. The default value of 333.12 is an average for normal filaments. Some filaments may </w:t>
       </w:r>
       <w:proofErr w:type="gramStart"/>
       <w:r>
-        <w:t>use</w:t>
+        <w:t xml:space="preserve">weigh </w:t>
+      </w:r>
+      <w:r>
+        <w:t>more or less,</w:t>
+      </w:r>
+      <w:r>
+        <w:t xml:space="preserve"> and</w:t>
       </w:r>
       <w:proofErr w:type="gramEnd"/>
       <w:r>
-        <w:t xml:space="preserve"> a value that can modified in the menu system. The default value of 333.12 is an average for normal filaments. Some filaments may weigh </w:t>
-      </w:r>
-      <w:proofErr w:type="gramStart"/>
-      <w:r>
-        <w:t>more or less</w:t>
-      </w:r>
-      <w:proofErr w:type="gramEnd"/>
-      <w:r>
-        <w:t xml:space="preserve"> and this number can be changed to make the calculation more accurate.</w:t>
+        <w:t xml:space="preserve"> this number can be changed to make the calculation more accurate.</w:t>
       </w:r>
     </w:p>
   </w:footnote>
@@ -1260,7 +1260,7 @@
 </file>
 
 <file path=word/numbering.xml><?xml version="1.0" encoding="utf-8"?>
-<w:numbering xmlns:wpc="http://schemas.microsoft.com/office/word/2010/wordprocessingCanvas" xmlns:cx="http://schemas.microsoft.com/office/drawing/2014/chartex" xmlns:cx1="http://schemas.microsoft.com/office/drawing/2015/9/8/chartex" xmlns:cx2="http://schemas.microsoft.com/office/drawing/2015/10/21/chartex" xmlns:cx3="http://schemas.microsoft.com/office/drawing/2016/5/9/chartex" xmlns:cx4="http://schemas.microsoft.com/office/drawing/2016/5/10/chartex" xmlns:cx5="http://schemas.microsoft.com/office/drawing/2016/5/11/chartex" xmlns:cx6="http://schemas.microsoft.com/office/drawing/2016/5/12/chartex" xmlns:cx7="http://schemas.microsoft.com/office/drawing/2016/5/13/chartex" xmlns:cx8="http://schemas.microsoft.com/office/drawing/2016/5/14/chartex" xmlns:mc="http://schemas.openxmlformats.org/markup-compatibility/2006" xmlns:aink="http://schemas.microsoft.com/office/drawing/2016/ink" xmlns:am3d="http://schemas.microsoft.com/office/drawing/2017/model3d" xmlns:o="urn:schemas-microsoft-com:office:office" xmlns:r="http://schemas.openxmlformats.org/officeDocument/2006/relationships" xmlns:m="http://schemas.openxmlformats.org/officeDocument/2006/math" xmlns:v="urn:schemas-microsoft-com:vml" xmlns:wp14="http://schemas.microsoft.com/office/word/2010/wordprocessingDrawing" xmlns:wp="http://schemas.openxmlformats.org/drawingml/2006/wordprocessingDrawing" xmlns:w10="urn:schemas-microsoft-com:office:word" xmlns:w="http://schemas.openxmlformats.org/wordprocessingml/2006/main" xmlns:w14="http://schemas.microsoft.com/office/word/2010/wordml" xmlns:w15="http://schemas.microsoft.com/office/word/2012/wordml" xmlns:w16cex="http://schemas.microsoft.com/office/word/2018/wordml/cex" xmlns:w16cid="http://schemas.microsoft.com/office/word/2016/wordml/cid" xmlns:w16="http://schemas.microsoft.com/office/word/2018/wordml" xmlns:w16sdtdh="http://schemas.microsoft.com/office/word/2020/wordml/sdtdatahash" xmlns:w16se="http://schemas.microsoft.com/office/word/2015/wordml/symex" xmlns:wpg="http://schemas.microsoft.com/office/word/2010/wordprocessingGroup" xmlns:wpi="http://schemas.microsoft.com/office/word/2010/wordprocessingInk" xmlns:wne="http://schemas.microsoft.com/office/word/2006/wordml" xmlns:wps="http://schemas.microsoft.com/office/word/2010/wordprocessingShape" mc:Ignorable="w14 w15 w16se w16cid w16 w16cex w16sdtdh wp14">
+<w:numbering xmlns:wpc="http://schemas.microsoft.com/office/word/2010/wordprocessingCanvas" xmlns:cx="http://schemas.microsoft.com/office/drawing/2014/chartex" xmlns:cx1="http://schemas.microsoft.com/office/drawing/2015/9/8/chartex" xmlns:cx2="http://schemas.microsoft.com/office/drawing/2015/10/21/chartex" xmlns:cx3="http://schemas.microsoft.com/office/drawing/2016/5/9/chartex" xmlns:cx4="http://schemas.microsoft.com/office/drawing/2016/5/10/chartex" xmlns:cx5="http://schemas.microsoft.com/office/drawing/2016/5/11/chartex" xmlns:cx6="http://schemas.microsoft.com/office/drawing/2016/5/12/chartex" xmlns:cx7="http://schemas.microsoft.com/office/drawing/2016/5/13/chartex" xmlns:cx8="http://schemas.microsoft.com/office/drawing/2016/5/14/chartex" xmlns:mc="http://schemas.openxmlformats.org/markup-compatibility/2006" xmlns:aink="http://schemas.microsoft.com/office/drawing/2016/ink" xmlns:am3d="http://schemas.microsoft.com/office/drawing/2017/model3d" xmlns:o="urn:schemas-microsoft-com:office:office" xmlns:oel="http://schemas.microsoft.com/office/2019/extlst" xmlns:r="http://schemas.openxmlformats.org/officeDocument/2006/relationships" xmlns:m="http://schemas.openxmlformats.org/officeDocument/2006/math" xmlns:v="urn:schemas-microsoft-com:vml" xmlns:wp14="http://schemas.microsoft.com/office/word/2010/wordprocessingDrawing" xmlns:wp="http://schemas.openxmlformats.org/drawingml/2006/wordprocessingDrawing" xmlns:w10="urn:schemas-microsoft-com:office:word" xmlns:w="http://schemas.openxmlformats.org/wordprocessingml/2006/main" xmlns:w14="http://schemas.microsoft.com/office/word/2010/wordml" xmlns:w15="http://schemas.microsoft.com/office/word/2012/wordml" xmlns:w16cex="http://schemas.microsoft.com/office/word/2018/wordml/cex" xmlns:w16cid="http://schemas.microsoft.com/office/word/2016/wordml/cid" xmlns:w16="http://schemas.microsoft.com/office/word/2018/wordml" xmlns:w16sdtdh="http://schemas.microsoft.com/office/word/2020/wordml/sdtdatahash" xmlns:w16se="http://schemas.microsoft.com/office/word/2015/wordml/symex" xmlns:wpg="http://schemas.microsoft.com/office/word/2010/wordprocessingGroup" xmlns:wpi="http://schemas.microsoft.com/office/word/2010/wordprocessingInk" xmlns:wne="http://schemas.microsoft.com/office/word/2006/wordml" xmlns:wps="http://schemas.microsoft.com/office/word/2010/wordprocessingShape" mc:Ignorable="w14 w15 w16se w16cid w16 w16cex w16sdtdh wp14">
   <w:abstractNum w:abstractNumId="0" w15:restartNumberingAfterBreak="0">
     <w:nsid w:val="24AA540C"/>
     <w:multiLevelType w:val="hybridMultilevel"/>
@@ -2010,25 +2010,25 @@
       </w:rPr>
     </w:lvl>
   </w:abstractNum>
-  <w:num w:numId="1">
+  <w:num w:numId="1" w16cid:durableId="417870727">
     <w:abstractNumId w:val="1"/>
   </w:num>
-  <w:num w:numId="2">
+  <w:num w:numId="2" w16cid:durableId="1372995546">
     <w:abstractNumId w:val="5"/>
   </w:num>
-  <w:num w:numId="3">
+  <w:num w:numId="3" w16cid:durableId="757793981">
     <w:abstractNumId w:val="2"/>
   </w:num>
-  <w:num w:numId="4">
+  <w:num w:numId="4" w16cid:durableId="1765103268">
     <w:abstractNumId w:val="0"/>
   </w:num>
-  <w:num w:numId="5">
+  <w:num w:numId="5" w16cid:durableId="1598489068">
     <w:abstractNumId w:val="6"/>
   </w:num>
-  <w:num w:numId="6">
+  <w:num w:numId="6" w16cid:durableId="289744758">
     <w:abstractNumId w:val="3"/>
   </w:num>
-  <w:num w:numId="7">
+  <w:num w:numId="7" w16cid:durableId="1204098230">
     <w:abstractNumId w:val="4"/>
   </w:num>
 </w:numbering>

</xml_diff>